<commit_message>
Delete related completed_habits when deleting a habit
</commit_message>
<xml_diff>
--- a/OOFPP_Habits_Phase2/Documents/Maree-Marthinus_92122115_OOFPP_Habits_Submission_Development_01.docx
+++ b/OOFPP_Habits_Phase2/Documents/Maree-Marthinus_92122115_OOFPP_Habits_Submission_Development_01.docx
@@ -99,7 +99,7 @@
           <w:r>
             <w:fldChar w:fldCharType="separate"/>
           </w:r>
-          <w:hyperlink w:anchor="_Toc104560128" w:history="1">
+          <w:hyperlink w:anchor="_Toc104574385" w:history="1">
             <w:r>
               <w:rPr>
                 <w:rStyle w:val="Hyperlink"/>
@@ -127,7 +127,7 @@
                 <w:noProof/>
                 <w:webHidden/>
               </w:rPr>
-              <w:instrText xml:space="preserve"> PAGEREF _Toc104560128 \h </w:instrText>
+              <w:instrText xml:space="preserve"> PAGEREF _Toc104574385 \h </w:instrText>
             </w:r>
             <w:r>
               <w:rPr>
@@ -170,7 +170,7 @@
               <w:lang w:val="en-DE" w:eastAsia="en-DE"/>
             </w:rPr>
           </w:pPr>
-          <w:hyperlink w:anchor="_Toc104560129" w:history="1">
+          <w:hyperlink w:anchor="_Toc104574386" w:history="1">
             <w:r>
               <w:rPr>
                 <w:rStyle w:val="Hyperlink"/>
@@ -198,7 +198,7 @@
                 <w:noProof/>
                 <w:webHidden/>
               </w:rPr>
-              <w:instrText xml:space="preserve"> PAGEREF _Toc104560129 \h </w:instrText>
+              <w:instrText xml:space="preserve"> PAGEREF _Toc104574386 \h </w:instrText>
             </w:r>
             <w:r>
               <w:rPr>
@@ -241,7 +241,7 @@
               <w:lang w:val="en-DE" w:eastAsia="en-DE"/>
             </w:rPr>
           </w:pPr>
-          <w:hyperlink w:anchor="_Toc104560130" w:history="1">
+          <w:hyperlink w:anchor="_Toc104574387" w:history="1">
             <w:r>
               <w:rPr>
                 <w:rStyle w:val="Hyperlink"/>
@@ -269,7 +269,7 @@
                 <w:noProof/>
                 <w:webHidden/>
               </w:rPr>
-              <w:instrText xml:space="preserve"> PAGEREF _Toc104560130 \h </w:instrText>
+              <w:instrText xml:space="preserve"> PAGEREF _Toc104574387 \h </w:instrText>
             </w:r>
             <w:r>
               <w:rPr>
@@ -312,7 +312,7 @@
               <w:lang w:val="en-DE" w:eastAsia="en-DE"/>
             </w:rPr>
           </w:pPr>
-          <w:hyperlink w:anchor="_Toc104560131" w:history="1">
+          <w:hyperlink w:anchor="_Toc104574388" w:history="1">
             <w:r>
               <w:rPr>
                 <w:rStyle w:val="Hyperlink"/>
@@ -340,7 +340,7 @@
                 <w:noProof/>
                 <w:webHidden/>
               </w:rPr>
-              <w:instrText xml:space="preserve"> PAGEREF _Toc104560131 \h </w:instrText>
+              <w:instrText xml:space="preserve"> PAGEREF _Toc104574388 \h </w:instrText>
             </w:r>
             <w:r>
               <w:rPr>
@@ -383,7 +383,7 @@
               <w:lang w:val="en-DE" w:eastAsia="en-DE"/>
             </w:rPr>
           </w:pPr>
-          <w:hyperlink w:anchor="_Toc104560132" w:history="1">
+          <w:hyperlink w:anchor="_Toc104574389" w:history="1">
             <w:r>
               <w:rPr>
                 <w:rStyle w:val="Hyperlink"/>
@@ -411,7 +411,7 @@
                 <w:noProof/>
                 <w:webHidden/>
               </w:rPr>
-              <w:instrText xml:space="preserve"> PAGEREF _Toc104560132 \h </w:instrText>
+              <w:instrText xml:space="preserve"> PAGEREF _Toc104574389 \h </w:instrText>
             </w:r>
             <w:r>
               <w:rPr>
@@ -454,7 +454,7 @@
               <w:lang w:val="en-DE" w:eastAsia="en-DE"/>
             </w:rPr>
           </w:pPr>
-          <w:hyperlink w:anchor="_Toc104560133" w:history="1">
+          <w:hyperlink w:anchor="_Toc104574390" w:history="1">
             <w:r>
               <w:rPr>
                 <w:rStyle w:val="Hyperlink"/>
@@ -482,7 +482,7 @@
                 <w:noProof/>
                 <w:webHidden/>
               </w:rPr>
-              <w:instrText xml:space="preserve"> PAGEREF _Toc104560133 \h </w:instrText>
+              <w:instrText xml:space="preserve"> PAGEREF _Toc104574390 \h </w:instrText>
             </w:r>
             <w:r>
               <w:rPr>
@@ -502,7 +502,7 @@
                 <w:noProof/>
                 <w:webHidden/>
               </w:rPr>
-              <w:t>1</w:t>
+              <w:t>2</w:t>
             </w:r>
             <w:r>
               <w:rPr>
@@ -525,7 +525,7 @@
               <w:lang w:val="en-DE" w:eastAsia="en-DE"/>
             </w:rPr>
           </w:pPr>
-          <w:hyperlink w:anchor="_Toc104560134" w:history="1">
+          <w:hyperlink w:anchor="_Toc104574391" w:history="1">
             <w:r>
               <w:rPr>
                 <w:rStyle w:val="Hyperlink"/>
@@ -553,7 +553,7 @@
                 <w:noProof/>
                 <w:webHidden/>
               </w:rPr>
-              <w:instrText xml:space="preserve"> PAGEREF _Toc104560134 \h </w:instrText>
+              <w:instrText xml:space="preserve"> PAGEREF _Toc104574391 \h </w:instrText>
             </w:r>
             <w:r>
               <w:rPr>
@@ -596,7 +596,7 @@
               <w:lang w:val="en-DE" w:eastAsia="en-DE"/>
             </w:rPr>
           </w:pPr>
-          <w:hyperlink w:anchor="_Toc104560135" w:history="1">
+          <w:hyperlink w:anchor="_Toc104574392" w:history="1">
             <w:r>
               <w:rPr>
                 <w:rStyle w:val="Hyperlink"/>
@@ -624,7 +624,7 @@
                 <w:noProof/>
                 <w:webHidden/>
               </w:rPr>
-              <w:instrText xml:space="preserve"> PAGEREF _Toc104560135 \h </w:instrText>
+              <w:instrText xml:space="preserve"> PAGEREF _Toc104574392 \h </w:instrText>
             </w:r>
             <w:r>
               <w:rPr>
@@ -644,7 +644,7 @@
                 <w:noProof/>
                 <w:webHidden/>
               </w:rPr>
-              <w:t>3</w:t>
+              <w:t>4</w:t>
             </w:r>
             <w:r>
               <w:rPr>
@@ -667,7 +667,7 @@
               <w:lang w:val="en-DE" w:eastAsia="en-DE"/>
             </w:rPr>
           </w:pPr>
-          <w:hyperlink w:anchor="_Toc104560136" w:history="1">
+          <w:hyperlink w:anchor="_Toc104574393" w:history="1">
             <w:r>
               <w:rPr>
                 <w:rStyle w:val="Hyperlink"/>
@@ -695,7 +695,7 @@
                 <w:noProof/>
                 <w:webHidden/>
               </w:rPr>
-              <w:instrText xml:space="preserve"> PAGEREF _Toc104560136 \h </w:instrText>
+              <w:instrText xml:space="preserve"> PAGEREF _Toc104574393 \h </w:instrText>
             </w:r>
             <w:r>
               <w:rPr>
@@ -738,7 +738,7 @@
               <w:lang w:val="en-DE" w:eastAsia="en-DE"/>
             </w:rPr>
           </w:pPr>
-          <w:hyperlink w:anchor="_Toc104560137" w:history="1">
+          <w:hyperlink w:anchor="_Toc104574394" w:history="1">
             <w:r>
               <w:rPr>
                 <w:rStyle w:val="Hyperlink"/>
@@ -766,7 +766,7 @@
                 <w:noProof/>
                 <w:webHidden/>
               </w:rPr>
-              <w:instrText xml:space="preserve"> PAGEREF _Toc104560137 \h </w:instrText>
+              <w:instrText xml:space="preserve"> PAGEREF _Toc104574394 \h </w:instrText>
             </w:r>
             <w:r>
               <w:rPr>
@@ -786,7 +786,7 @@
                 <w:noProof/>
                 <w:webHidden/>
               </w:rPr>
-              <w:t>4</w:t>
+              <w:t>5</w:t>
             </w:r>
             <w:r>
               <w:rPr>
@@ -809,7 +809,7 @@
               <w:lang w:val="en-DE" w:eastAsia="en-DE"/>
             </w:rPr>
           </w:pPr>
-          <w:hyperlink w:anchor="_Toc104560138" w:history="1">
+          <w:hyperlink w:anchor="_Toc104574395" w:history="1">
             <w:r>
               <w:rPr>
                 <w:rStyle w:val="Hyperlink"/>
@@ -837,7 +837,7 @@
                 <w:noProof/>
                 <w:webHidden/>
               </w:rPr>
-              <w:instrText xml:space="preserve"> PAGEREF _Toc104560138 \h </w:instrText>
+              <w:instrText xml:space="preserve"> PAGEREF _Toc104574395 \h </w:instrText>
             </w:r>
             <w:r>
               <w:rPr>
@@ -857,7 +857,7 @@
                 <w:noProof/>
                 <w:webHidden/>
               </w:rPr>
-              <w:t>4</w:t>
+              <w:t>5</w:t>
             </w:r>
             <w:r>
               <w:rPr>
@@ -880,7 +880,7 @@
               <w:lang w:val="en-DE" w:eastAsia="en-DE"/>
             </w:rPr>
           </w:pPr>
-          <w:hyperlink w:anchor="_Toc104560139" w:history="1">
+          <w:hyperlink w:anchor="_Toc104574396" w:history="1">
             <w:r>
               <w:rPr>
                 <w:rStyle w:val="Hyperlink"/>
@@ -908,7 +908,7 @@
                 <w:noProof/>
                 <w:webHidden/>
               </w:rPr>
-              <w:instrText xml:space="preserve"> PAGEREF _Toc104560139 \h </w:instrText>
+              <w:instrText xml:space="preserve"> PAGEREF _Toc104574396 \h </w:instrText>
             </w:r>
             <w:r>
               <w:rPr>
@@ -928,7 +928,7 @@
                 <w:noProof/>
                 <w:webHidden/>
               </w:rPr>
-              <w:t>4</w:t>
+              <w:t>5</w:t>
             </w:r>
             <w:r>
               <w:rPr>
@@ -958,7 +958,7 @@
           <w:lang w:val="en-ZA"/>
         </w:rPr>
       </w:pPr>
-      <w:bookmarkStart w:id="0" w:name="_Toc104560128"/>
+      <w:bookmarkStart w:id="0" w:name="_Toc104574385"/>
       <w:r>
         <w:rPr>
           <w:lang w:val="en-ZA"/>
@@ -1047,7 +1047,7 @@
           <w:lang w:val="en-ZA"/>
         </w:rPr>
       </w:pPr>
-      <w:bookmarkStart w:id="1" w:name="_Toc104560129"/>
+      <w:bookmarkStart w:id="1" w:name="_Toc104574386"/>
       <w:r>
         <w:rPr>
           <w:lang w:val="en-ZA"/>
@@ -1108,7 +1108,7 @@
           <w:lang w:val="en-ZA"/>
         </w:rPr>
       </w:pPr>
-      <w:bookmarkStart w:id="2" w:name="_Toc104560130"/>
+      <w:bookmarkStart w:id="2" w:name="_Toc104574387"/>
       <w:r>
         <w:rPr>
           <w:lang w:val="en-ZA"/>
@@ -1258,7 +1258,7 @@
           <w:lang w:val="en-ZA"/>
         </w:rPr>
       </w:pPr>
-      <w:bookmarkStart w:id="3" w:name="_Toc104560131"/>
+      <w:bookmarkStart w:id="3" w:name="_Toc104574388"/>
       <w:r>
         <w:rPr>
           <w:lang w:val="en-ZA"/>
@@ -1293,18 +1293,12 @@
           <w:lang w:val="en-ZA"/>
         </w:rPr>
       </w:pPr>
-      <w:bookmarkStart w:id="4" w:name="_Toc104560132"/>
-      <w:r>
-        <w:rPr>
-          <w:lang w:val="en-ZA"/>
-        </w:rPr>
-        <w:t>User Inter</w:t>
-      </w:r>
-      <w:r>
-        <w:rPr>
-          <w:lang w:val="en-ZA"/>
-        </w:rPr>
-        <w:t>action</w:t>
+      <w:bookmarkStart w:id="4" w:name="_Toc104574389"/>
+      <w:r>
+        <w:rPr>
+          <w:lang w:val="en-ZA"/>
+        </w:rPr>
+        <w:t>User Interaction</w:t>
       </w:r>
       <w:bookmarkEnd w:id="4"/>
     </w:p>
@@ -1336,13 +1330,7 @@
         <w:rPr>
           <w:lang w:val="en-ZA"/>
         </w:rPr>
-        <w:t xml:space="preserve"> folder</w:t>
-      </w:r>
-      <w:r>
-        <w:rPr>
-          <w:lang w:val="en-ZA"/>
-        </w:rPr>
-        <w:t xml:space="preserve"> of the cloned project.</w:t>
+        <w:t xml:space="preserve"> folder of the cloned project.</w:t>
       </w:r>
     </w:p>
     <w:p>
@@ -1352,7 +1340,7 @@
           <w:lang w:val="en-ZA"/>
         </w:rPr>
       </w:pPr>
-      <w:bookmarkStart w:id="5" w:name="_Toc104560133"/>
+      <w:bookmarkStart w:id="5" w:name="_Toc104574390"/>
       <w:r>
         <w:rPr>
           <w:lang w:val="en-ZA"/>
@@ -1683,7 +1671,6 @@
           <w:lang w:val="en-ZA"/>
         </w:rPr>
       </w:pPr>
-      <w:proofErr w:type="gramStart"/>
       <w:r>
         <w:rPr>
           <w:rFonts w:ascii="Consolas" w:hAnsi="Consolas"/>
@@ -1693,9 +1680,8 @@
           <w:highlight w:val="black"/>
           <w:lang w:val="en-ZA"/>
         </w:rPr>
-        <w:t>python</w:t>
-      </w:r>
-      <w:proofErr w:type="gramEnd"/>
+        <w:t xml:space="preserve">python </w:t>
+      </w:r>
       <w:r>
         <w:rPr>
           <w:rFonts w:ascii="Consolas" w:hAnsi="Consolas"/>
@@ -1703,11 +1689,12 @@
           <w:sz w:val="16"/>
           <w:szCs w:val="16"/>
           <w:highlight w:val="black"/>
-          <w:lang w:val="en-ZA"/>
-        </w:rPr>
-        <w:t xml:space="preserve"> </w:t>
-      </w:r>
-      <w:r>
+        </w:rPr>
+        <w:t>analyse-equal-periodicity --frequency daily</w:t>
+      </w:r>
+    </w:p>
+    <w:p>
+      <w:pPr>
         <w:rPr>
           <w:rFonts w:ascii="Consolas" w:hAnsi="Consolas"/>
           <w:color w:val="D4D4D4"/>
@@ -1715,11 +1702,8 @@
           <w:szCs w:val="16"/>
           <w:highlight w:val="black"/>
         </w:rPr>
-        <w:t>analyse-equal-periodicity --frequency daily</w:t>
-      </w:r>
-    </w:p>
-    <w:p>
-      <w:pPr>
+      </w:pPr>
+      <w:r>
         <w:rPr>
           <w:rFonts w:ascii="Consolas" w:hAnsi="Consolas"/>
           <w:color w:val="D4D4D4"/>
@@ -1727,8 +1711,11 @@
           <w:szCs w:val="16"/>
           <w:highlight w:val="black"/>
         </w:rPr>
-      </w:pPr>
-      <w:r>
+        <w:t xml:space="preserve">Equal Periodicity: </w:t>
+      </w:r>
+    </w:p>
+    <w:p>
+      <w:pPr>
         <w:rPr>
           <w:rFonts w:ascii="Consolas" w:hAnsi="Consolas"/>
           <w:color w:val="D4D4D4"/>
@@ -1736,11 +1723,8 @@
           <w:szCs w:val="16"/>
           <w:highlight w:val="black"/>
         </w:rPr>
-        <w:t xml:space="preserve">Equal Periodicity: </w:t>
-      </w:r>
-    </w:p>
-    <w:p>
-      <w:pPr>
+      </w:pPr>
+      <w:r>
         <w:rPr>
           <w:rFonts w:ascii="Consolas" w:hAnsi="Consolas"/>
           <w:color w:val="D4D4D4"/>
@@ -1748,8 +1732,25 @@
           <w:szCs w:val="16"/>
           <w:highlight w:val="black"/>
         </w:rPr>
-      </w:pPr>
-      <w:r>
+        <w:t>[{'id': 1, 'name': 'Running', 'repeated': 'Daily', 'count': 15}, {'id': 2, 'name': 'Meditation', 'repeated': 'Daily', 'count': 8}]</w:t>
+      </w:r>
+    </w:p>
+    <w:p>
+      <w:pPr>
+        <w:pStyle w:val="Heading4"/>
+        <w:rPr>
+          <w:lang w:val="en-ZA"/>
+        </w:rPr>
+      </w:pPr>
+      <w:r>
+        <w:rPr>
+          <w:lang w:val="en-ZA"/>
+        </w:rPr>
+        <w:t>Habit with the longest run streak</w:t>
+      </w:r>
+    </w:p>
+    <w:p>
+      <w:pPr>
         <w:rPr>
           <w:rFonts w:ascii="Consolas" w:hAnsi="Consolas"/>
           <w:color w:val="D4D4D4"/>
@@ -1757,25 +1758,8 @@
           <w:szCs w:val="16"/>
           <w:highlight w:val="black"/>
         </w:rPr>
-        <w:t>[{'id': 1, 'name': 'Running', 'repeated': 'Daily', 'count': 15}, {'id': 2, 'name': 'Meditation', 'repeated': 'Daily', 'count': 8}]</w:t>
-      </w:r>
-    </w:p>
-    <w:p>
-      <w:pPr>
-        <w:pStyle w:val="Heading4"/>
-        <w:rPr>
-          <w:lang w:val="en-ZA"/>
-        </w:rPr>
-      </w:pPr>
-      <w:r>
-        <w:rPr>
-          <w:lang w:val="en-ZA"/>
-        </w:rPr>
-        <w:t>Habit with the longest run streak</w:t>
-      </w:r>
-    </w:p>
-    <w:p>
-      <w:pPr>
+      </w:pPr>
+      <w:r>
         <w:rPr>
           <w:rFonts w:ascii="Consolas" w:hAnsi="Consolas"/>
           <w:color w:val="D4D4D4"/>
@@ -1783,8 +1767,11 @@
           <w:szCs w:val="16"/>
           <w:highlight w:val="black"/>
         </w:rPr>
-      </w:pPr>
-      <w:r>
+        <w:t>python main.py analyse-longest-streak</w:t>
+      </w:r>
+    </w:p>
+    <w:p>
+      <w:pPr>
         <w:rPr>
           <w:rFonts w:ascii="Consolas" w:hAnsi="Consolas"/>
           <w:color w:val="D4D4D4"/>
@@ -1792,11 +1779,8 @@
           <w:szCs w:val="16"/>
           <w:highlight w:val="black"/>
         </w:rPr>
-        <w:t>python main.py analyse-longest-streak</w:t>
-      </w:r>
-    </w:p>
-    <w:p>
-      <w:pPr>
+      </w:pPr>
+      <w:r>
         <w:rPr>
           <w:rFonts w:ascii="Consolas" w:hAnsi="Consolas"/>
           <w:color w:val="D4D4D4"/>
@@ -1804,8 +1788,11 @@
           <w:szCs w:val="16"/>
           <w:highlight w:val="black"/>
         </w:rPr>
-      </w:pPr>
-      <w:r>
+        <w:t xml:space="preserve">Longest Streak any habit: </w:t>
+      </w:r>
+    </w:p>
+    <w:p>
+      <w:pPr>
         <w:rPr>
           <w:rFonts w:ascii="Consolas" w:hAnsi="Consolas"/>
           <w:color w:val="D4D4D4"/>
@@ -1813,11 +1800,8 @@
           <w:szCs w:val="16"/>
           <w:highlight w:val="black"/>
         </w:rPr>
-        <w:t xml:space="preserve">Longest Streak any habit: </w:t>
-      </w:r>
-    </w:p>
-    <w:p>
-      <w:pPr>
+      </w:pPr>
+      <w:r>
         <w:rPr>
           <w:rFonts w:ascii="Consolas" w:hAnsi="Consolas"/>
           <w:color w:val="D4D4D4"/>
@@ -1825,7 +1809,9 @@
           <w:szCs w:val="16"/>
           <w:highlight w:val="black"/>
         </w:rPr>
-      </w:pPr>
+        <w:t xml:space="preserve">{'start': </w:t>
+      </w:r>
+      <w:proofErr w:type="spellStart"/>
       <w:r>
         <w:rPr>
           <w:rFonts w:ascii="Consolas" w:hAnsi="Consolas"/>
@@ -1834,10 +1820,9 @@
           <w:szCs w:val="16"/>
           <w:highlight w:val="black"/>
         </w:rPr>
-        <w:t xml:space="preserve">{'start': </w:t>
-      </w:r>
-      <w:proofErr w:type="spellStart"/>
-      <w:proofErr w:type="gramStart"/>
+        <w:t>datetime.datetime</w:t>
+      </w:r>
+      <w:proofErr w:type="spellEnd"/>
       <w:r>
         <w:rPr>
           <w:rFonts w:ascii="Consolas" w:hAnsi="Consolas"/>
@@ -1846,10 +1831,9 @@
           <w:szCs w:val="16"/>
           <w:highlight w:val="black"/>
         </w:rPr>
-        <w:t>datetime.datetime</w:t>
-      </w:r>
-      <w:proofErr w:type="spellEnd"/>
-      <w:proofErr w:type="gramEnd"/>
+        <w:t xml:space="preserve">(2022, 4, 27, 14, 17, 45), 'end': </w:t>
+      </w:r>
+      <w:proofErr w:type="spellStart"/>
       <w:r>
         <w:rPr>
           <w:rFonts w:ascii="Consolas" w:hAnsi="Consolas"/>
@@ -1858,9 +1842,9 @@
           <w:szCs w:val="16"/>
           <w:highlight w:val="black"/>
         </w:rPr>
-        <w:t xml:space="preserve">(2022, 4, 27, 14, 17, 45), 'end': </w:t>
-      </w:r>
-      <w:proofErr w:type="spellStart"/>
+        <w:t>datetime.datetime</w:t>
+      </w:r>
+      <w:proofErr w:type="spellEnd"/>
       <w:r>
         <w:rPr>
           <w:rFonts w:ascii="Consolas" w:hAnsi="Consolas"/>
@@ -1869,9 +1853,9 @@
           <w:szCs w:val="16"/>
           <w:highlight w:val="black"/>
         </w:rPr>
-        <w:t>datetime.datetime</w:t>
-      </w:r>
-      <w:proofErr w:type="spellEnd"/>
+        <w:t>(2022, 5, 3, 15, 57, 21), '</w:t>
+      </w:r>
+      <w:proofErr w:type="spellStart"/>
       <w:r>
         <w:rPr>
           <w:rFonts w:ascii="Consolas" w:hAnsi="Consolas"/>
@@ -1880,9 +1864,9 @@
           <w:szCs w:val="16"/>
           <w:highlight w:val="black"/>
         </w:rPr>
-        <w:t>(2022, 5, 3, 15, 57, 21), '</w:t>
-      </w:r>
-      <w:proofErr w:type="spellStart"/>
+        <w:t>cnt</w:t>
+      </w:r>
+      <w:proofErr w:type="spellEnd"/>
       <w:r>
         <w:rPr>
           <w:rFonts w:ascii="Consolas" w:hAnsi="Consolas"/>
@@ -1891,9 +1875,9 @@
           <w:szCs w:val="16"/>
           <w:highlight w:val="black"/>
         </w:rPr>
-        <w:t>cnt</w:t>
-      </w:r>
-      <w:proofErr w:type="spellEnd"/>
+        <w:t>': 8, '</w:t>
+      </w:r>
+      <w:proofErr w:type="spellStart"/>
       <w:r>
         <w:rPr>
           <w:rFonts w:ascii="Consolas" w:hAnsi="Consolas"/>
@@ -1902,9 +1886,9 @@
           <w:szCs w:val="16"/>
           <w:highlight w:val="black"/>
         </w:rPr>
-        <w:t>': 8, '</w:t>
-      </w:r>
-      <w:proofErr w:type="spellStart"/>
+        <w:t>habit_id</w:t>
+      </w:r>
+      <w:proofErr w:type="spellEnd"/>
       <w:r>
         <w:rPr>
           <w:rFonts w:ascii="Consolas" w:hAnsi="Consolas"/>
@@ -1913,10 +1897,37 @@
           <w:szCs w:val="16"/>
           <w:highlight w:val="black"/>
         </w:rPr>
-        <w:t>habit_id</w:t>
-      </w:r>
-      <w:proofErr w:type="spellEnd"/>
-      <w:r>
+        <w:t>': 2}</w:t>
+      </w:r>
+    </w:p>
+    <w:p>
+      <w:pPr>
+        <w:pStyle w:val="Heading4"/>
+        <w:rPr>
+          <w:lang w:val="en-ZA"/>
+        </w:rPr>
+      </w:pPr>
+      <w:r>
+        <w:rPr>
+          <w:lang w:val="en-ZA"/>
+        </w:rPr>
+        <w:t>Lo</w:t>
+      </w:r>
+      <w:r>
+        <w:rPr>
+          <w:lang w:val="en-ZA"/>
+        </w:rPr>
+        <w:t>n</w:t>
+      </w:r>
+      <w:r>
+        <w:rPr>
+          <w:lang w:val="en-ZA"/>
+        </w:rPr>
+        <w:t>gest streak for a habit</w:t>
+      </w:r>
+    </w:p>
+    <w:p>
+      <w:pPr>
         <w:rPr>
           <w:rFonts w:ascii="Consolas" w:hAnsi="Consolas"/>
           <w:color w:val="D4D4D4"/>
@@ -1924,45 +1935,18 @@
           <w:szCs w:val="16"/>
           <w:highlight w:val="black"/>
         </w:rPr>
-        <w:t>': 2}</w:t>
-      </w:r>
-    </w:p>
-    <w:p>
-      <w:pPr>
-        <w:pStyle w:val="Heading4"/>
-        <w:rPr>
-          <w:lang w:val="en-ZA"/>
-        </w:rPr>
-      </w:pPr>
-      <w:r>
-        <w:rPr>
-          <w:lang w:val="en-ZA"/>
-        </w:rPr>
-        <w:t>Lo</w:t>
-      </w:r>
-      <w:r>
-        <w:rPr>
-          <w:lang w:val="en-ZA"/>
-        </w:rPr>
-        <w:t>n</w:t>
-      </w:r>
-      <w:r>
-        <w:rPr>
-          <w:lang w:val="en-ZA"/>
-        </w:rPr>
-        <w:t>gest streak for a habit</w:t>
-      </w:r>
-    </w:p>
-    <w:p>
-      <w:pPr>
+      </w:pPr>
+      <w:r>
         <w:rPr>
           <w:rFonts w:ascii="Consolas" w:hAnsi="Consolas"/>
           <w:color w:val="D4D4D4"/>
           <w:sz w:val="16"/>
           <w:szCs w:val="16"/>
           <w:highlight w:val="black"/>
-        </w:rPr>
-      </w:pPr>
+          <w:lang w:val="en-ZA"/>
+        </w:rPr>
+        <w:t xml:space="preserve">python </w:t>
+      </w:r>
       <w:r>
         <w:rPr>
           <w:rFonts w:ascii="Consolas" w:hAnsi="Consolas"/>
@@ -1970,10 +1954,10 @@
           <w:sz w:val="16"/>
           <w:szCs w:val="16"/>
           <w:highlight w:val="black"/>
-          <w:lang w:val="en-ZA"/>
-        </w:rPr>
-        <w:t xml:space="preserve">python </w:t>
-      </w:r>
+        </w:rPr>
+        <w:t>main.py analyse-streak-habit --</w:t>
+      </w:r>
+      <w:proofErr w:type="spellStart"/>
       <w:r>
         <w:rPr>
           <w:rFonts w:ascii="Consolas" w:hAnsi="Consolas"/>
@@ -1982,9 +1966,9 @@
           <w:szCs w:val="16"/>
           <w:highlight w:val="black"/>
         </w:rPr>
-        <w:t>main.py analyse-streak-habit --</w:t>
-      </w:r>
-      <w:proofErr w:type="spellStart"/>
+        <w:t>habit_id</w:t>
+      </w:r>
+      <w:proofErr w:type="spellEnd"/>
       <w:r>
         <w:rPr>
           <w:rFonts w:ascii="Consolas" w:hAnsi="Consolas"/>
@@ -1993,10 +1977,11 @@
           <w:szCs w:val="16"/>
           <w:highlight w:val="black"/>
         </w:rPr>
-        <w:t>habit_id</w:t>
-      </w:r>
-      <w:proofErr w:type="spellEnd"/>
-      <w:r>
+        <w:t xml:space="preserve"> 1</w:t>
+      </w:r>
+    </w:p>
+    <w:p>
+      <w:pPr>
         <w:rPr>
           <w:rFonts w:ascii="Consolas" w:hAnsi="Consolas"/>
           <w:color w:val="D4D4D4"/>
@@ -2004,11 +1989,8 @@
           <w:szCs w:val="16"/>
           <w:highlight w:val="black"/>
         </w:rPr>
-        <w:t xml:space="preserve"> 1</w:t>
-      </w:r>
-    </w:p>
-    <w:p>
-      <w:pPr>
+      </w:pPr>
+      <w:r>
         <w:rPr>
           <w:rFonts w:ascii="Consolas" w:hAnsi="Consolas"/>
           <w:color w:val="D4D4D4"/>
@@ -2016,8 +1998,11 @@
           <w:szCs w:val="16"/>
           <w:highlight w:val="black"/>
         </w:rPr>
-      </w:pPr>
-      <w:r>
+        <w:t xml:space="preserve">Streak Details: </w:t>
+      </w:r>
+    </w:p>
+    <w:p>
+      <w:pPr>
         <w:rPr>
           <w:rFonts w:ascii="Consolas" w:hAnsi="Consolas"/>
           <w:color w:val="D4D4D4"/>
@@ -2025,11 +2010,8 @@
           <w:szCs w:val="16"/>
           <w:highlight w:val="black"/>
         </w:rPr>
-        <w:t xml:space="preserve">Streak Details: </w:t>
-      </w:r>
-    </w:p>
-    <w:p>
-      <w:pPr>
+      </w:pPr>
+      <w:r>
         <w:rPr>
           <w:rFonts w:ascii="Consolas" w:hAnsi="Consolas"/>
           <w:color w:val="D4D4D4"/>
@@ -2037,7 +2019,9 @@
           <w:szCs w:val="16"/>
           <w:highlight w:val="black"/>
         </w:rPr>
-      </w:pPr>
+        <w:t xml:space="preserve">{'start': </w:t>
+      </w:r>
+      <w:proofErr w:type="spellStart"/>
       <w:r>
         <w:rPr>
           <w:rFonts w:ascii="Consolas" w:hAnsi="Consolas"/>
@@ -2046,10 +2030,9 @@
           <w:szCs w:val="16"/>
           <w:highlight w:val="black"/>
         </w:rPr>
-        <w:t xml:space="preserve">{'start': </w:t>
-      </w:r>
-      <w:proofErr w:type="spellStart"/>
-      <w:proofErr w:type="gramStart"/>
+        <w:t>datetime.datetime</w:t>
+      </w:r>
+      <w:proofErr w:type="spellEnd"/>
       <w:r>
         <w:rPr>
           <w:rFonts w:ascii="Consolas" w:hAnsi="Consolas"/>
@@ -2058,10 +2041,9 @@
           <w:szCs w:val="16"/>
           <w:highlight w:val="black"/>
         </w:rPr>
-        <w:t>datetime.datetime</w:t>
-      </w:r>
-      <w:proofErr w:type="spellEnd"/>
-      <w:proofErr w:type="gramEnd"/>
+        <w:t xml:space="preserve">(2022, 4, 27, 14, 17, 45), 'end': </w:t>
+      </w:r>
+      <w:proofErr w:type="spellStart"/>
       <w:r>
         <w:rPr>
           <w:rFonts w:ascii="Consolas" w:hAnsi="Consolas"/>
@@ -2070,9 +2052,9 @@
           <w:szCs w:val="16"/>
           <w:highlight w:val="black"/>
         </w:rPr>
-        <w:t xml:space="preserve">(2022, 4, 27, 14, 17, 45), 'end': </w:t>
-      </w:r>
-      <w:proofErr w:type="spellStart"/>
+        <w:t>datetime.datetime</w:t>
+      </w:r>
+      <w:proofErr w:type="spellEnd"/>
       <w:r>
         <w:rPr>
           <w:rFonts w:ascii="Consolas" w:hAnsi="Consolas"/>
@@ -2081,9 +2063,9 @@
           <w:szCs w:val="16"/>
           <w:highlight w:val="black"/>
         </w:rPr>
-        <w:t>datetime.datetime</w:t>
-      </w:r>
-      <w:proofErr w:type="spellEnd"/>
+        <w:t>(2022, 5, 2, 15, 57, 21), '</w:t>
+      </w:r>
+      <w:proofErr w:type="spellStart"/>
       <w:r>
         <w:rPr>
           <w:rFonts w:ascii="Consolas" w:hAnsi="Consolas"/>
@@ -2092,9 +2074,9 @@
           <w:szCs w:val="16"/>
           <w:highlight w:val="black"/>
         </w:rPr>
-        <w:t>(2022, 5, 2, 15, 57, 21), '</w:t>
-      </w:r>
-      <w:proofErr w:type="spellStart"/>
+        <w:t>cnt</w:t>
+      </w:r>
+      <w:proofErr w:type="spellEnd"/>
       <w:r>
         <w:rPr>
           <w:rFonts w:ascii="Consolas" w:hAnsi="Consolas"/>
@@ -2103,17 +2085,6 @@
           <w:szCs w:val="16"/>
           <w:highlight w:val="black"/>
         </w:rPr>
-        <w:t>cnt</w:t>
-      </w:r>
-      <w:proofErr w:type="spellEnd"/>
-      <w:r>
-        <w:rPr>
-          <w:rFonts w:ascii="Consolas" w:hAnsi="Consolas"/>
-          <w:color w:val="D4D4D4"/>
-          <w:sz w:val="16"/>
-          <w:szCs w:val="16"/>
-          <w:highlight w:val="black"/>
-        </w:rPr>
         <w:t>': 6}</w:t>
       </w:r>
     </w:p>
@@ -2125,7 +2096,7 @@
           <w:lang w:val="en-ZA"/>
         </w:rPr>
       </w:pPr>
-      <w:bookmarkStart w:id="6" w:name="_Toc104560134"/>
+      <w:bookmarkStart w:id="6" w:name="_Toc104574391"/>
       <w:r>
         <w:rPr>
           <w:lang w:val="en-ZA"/>
@@ -2285,7 +2256,6 @@
           <w:lang w:val="en-ZA"/>
         </w:rPr>
       </w:pPr>
-      <w:bookmarkStart w:id="7" w:name="_Toc104560135"/>
       <w:r>
         <w:rPr>
           <w:lang w:val="en-ZA"/>
@@ -2429,6 +2399,7 @@
           <w:lang w:val="en-ZA"/>
         </w:rPr>
       </w:pPr>
+      <w:bookmarkStart w:id="7" w:name="_Toc104574392"/>
       <w:r>
         <w:rPr>
           <w:lang w:val="en-ZA"/>
@@ -2462,13 +2433,7 @@
         <w:rPr>
           <w:lang w:val="en-ZA"/>
         </w:rPr>
-        <w:t xml:space="preserve"> – Project requirement to use 3.7 or later</w:t>
-      </w:r>
-      <w:r>
-        <w:rPr>
-          <w:lang w:val="en-ZA"/>
-        </w:rPr>
-        <w:t>.</w:t>
+        <w:t xml:space="preserve"> – Project requirement to use 3.7 or later.</w:t>
       </w:r>
     </w:p>
     <w:p>
@@ -2490,29 +2455,13 @@
           <w:iCs/>
           <w:lang w:val="en-ZA"/>
         </w:rPr>
-        <w:t>PyCharm 2022.1.1</w:t>
-      </w:r>
-      <w:r>
-        <w:rPr>
-          <w:b/>
-          <w:bCs/>
-          <w:i/>
-          <w:iCs/>
-          <w:lang w:val="en-ZA"/>
-        </w:rPr>
-        <w:t xml:space="preserve"> </w:t>
-      </w:r>
-      <w:r>
-        <w:rPr>
-          <w:lang w:val="en-ZA"/>
-        </w:rPr>
-        <w:t xml:space="preserve">- Popular IDE / source-code editor that runs on Windows, Linux and macOS. </w:t>
-      </w:r>
-      <w:r>
-        <w:rPr>
-          <w:lang w:val="en-ZA"/>
-        </w:rPr>
-        <w:t>We found that it works better than Visual Studio Code for python development.</w:t>
+        <w:t xml:space="preserve">PyCharm 2022.1.1 </w:t>
+      </w:r>
+      <w:r>
+        <w:rPr>
+          <w:lang w:val="en-ZA"/>
+        </w:rPr>
+        <w:t>- Popular IDE / source-code editor that runs on Windows, Linux and macOS. We found that it works better than Visual Studio Code for python development.</w:t>
       </w:r>
     </w:p>
     <w:p>
@@ -2748,32 +2697,90 @@
           <w:lang w:val="en-ZA"/>
         </w:rPr>
       </w:pPr>
-      <w:bookmarkStart w:id="8" w:name="_Toc104560136"/>
-      <w:r>
-        <w:rPr>
+      <w:bookmarkStart w:id="8" w:name="_Toc104574393"/>
+      <w:r>
+        <w:rPr>
+          <w:lang w:val="en-ZA"/>
+        </w:rPr>
+        <w:t>Project Structure</w:t>
+      </w:r>
+      <w:bookmarkEnd w:id="8"/>
+    </w:p>
+    <w:p>
+      <w:pPr>
+        <w:rPr>
+          <w:lang w:val="en-ZA"/>
+        </w:rPr>
+      </w:pPr>
+      <w:r>
+        <w:rPr>
+          <w:lang w:val="en-ZA"/>
+        </w:rPr>
+        <w:t xml:space="preserve">The main entry point </w:t>
+      </w:r>
+      <w:r>
+        <w:rPr>
+          <w:lang w:val="en-ZA"/>
+        </w:rPr>
+        <w:t>for</w:t>
+      </w:r>
+      <w:r>
+        <w:rPr>
+          <w:lang w:val="en-ZA"/>
+        </w:rPr>
+        <w:t xml:space="preserve"> the application is through main.py. This module </w:t>
+      </w:r>
+      <w:r>
+        <w:rPr>
+          <w:lang w:val="en-ZA"/>
+        </w:rPr>
+        <w:t>uses</w:t>
+      </w:r>
+      <w:r>
+        <w:rPr>
+          <w:lang w:val="en-ZA"/>
+        </w:rPr>
+        <w:t xml:space="preserve"> the </w:t>
+      </w:r>
+      <w:hyperlink r:id="rId13" w:history="1">
+        <w:r>
+          <w:rPr>
+            <w:rStyle w:val="Hyperlink"/>
+            <w:lang w:val="en-ZA"/>
+          </w:rPr>
+          <w:t>click</w:t>
+        </w:r>
+      </w:hyperlink>
+      <w:r>
+        <w:rPr>
+          <w:lang w:val="en-ZA"/>
+        </w:rPr>
+        <w:t xml:space="preserve"> package</w:t>
+      </w:r>
+      <w:r>
+        <w:rPr>
+          <w:lang w:val="en-ZA"/>
+        </w:rPr>
+        <w:t xml:space="preserve"> to create a command line interface.</w:t>
+      </w:r>
+    </w:p>
+    <w:p>
+      <w:pPr>
+        <w:rPr>
+          <w:lang w:val="en-ZA"/>
+        </w:rPr>
+      </w:pPr>
+      <w:r>
+        <w:rPr>
+          <w:noProof/>
           <w:lang w:val="en-ZA"/>
         </w:rPr>
         <w:lastRenderedPageBreak/>
-        <w:t>Project Structure</w:t>
-      </w:r>
-      <w:bookmarkEnd w:id="8"/>
-    </w:p>
-    <w:p>
-      <w:pPr>
-        <w:rPr>
-          <w:lang w:val="en-ZA"/>
-        </w:rPr>
-      </w:pPr>
-      <w:r>
-        <w:rPr>
-          <w:noProof/>
-          <w:lang w:val="en-ZA"/>
-        </w:rPr>
         <w:drawing>
-          <wp:inline distT="0" distB="0" distL="0" distR="0" wp14:anchorId="3C4FF1DF" wp14:editId="6FC93436">
-            <wp:extent cx="1585097" cy="3627434"/>
-            <wp:effectExtent l="0" t="0" r="0" b="0"/>
-            <wp:docPr id="8" name="Picture 8" descr="A picture containing text&#10;&#10;Description automatically generated"/>
+          <wp:inline distT="0" distB="0" distL="0" distR="0" wp14:anchorId="6AF8DF8F" wp14:editId="74259505">
+            <wp:extent cx="4496937" cy="2359572"/>
+            <wp:effectExtent l="0" t="0" r="0" b="3175"/>
+            <wp:docPr id="2" name="Picture 2" descr="Graphical user interface&#10;&#10;Description automatically generated with medium confidence"/>
             <wp:cNvGraphicFramePr>
               <a:graphicFrameLocks xmlns:a="http://schemas.openxmlformats.org/drawingml/2006/main" noChangeAspect="1"/>
             </wp:cNvGraphicFramePr>
@@ -2781,11 +2788,11 @@
               <a:graphicData uri="http://schemas.openxmlformats.org/drawingml/2006/picture">
                 <pic:pic xmlns:pic="http://schemas.openxmlformats.org/drawingml/2006/picture">
                   <pic:nvPicPr>
-                    <pic:cNvPr id="8" name="Picture 8" descr="A picture containing text&#10;&#10;Description automatically generated"/>
+                    <pic:cNvPr id="2" name="Picture 2" descr="Graphical user interface&#10;&#10;Description automatically generated with medium confidence"/>
                     <pic:cNvPicPr/>
                   </pic:nvPicPr>
                   <pic:blipFill>
-                    <a:blip r:embed="rId13">
+                    <a:blip r:embed="rId14" cstate="print">
                       <a:extLst>
                         <a:ext uri="{28A0092B-C50C-407E-A947-70E740481C1C}">
                           <a14:useLocalDpi xmlns:a14="http://schemas.microsoft.com/office/drawing/2010/main" val="0"/>
@@ -2799,7 +2806,7 @@
                   <pic:spPr>
                     <a:xfrm>
                       <a:off x="0" y="0"/>
-                      <a:ext cx="1585097" cy="3627434"/>
+                      <a:ext cx="4511507" cy="2367217"/>
                     </a:xfrm>
                     <a:prstGeom prst="rect">
                       <a:avLst/>
@@ -2814,12 +2821,66 @@
     </w:p>
     <w:p>
       <w:pPr>
+        <w:rPr>
+          <w:lang w:val="en-ZA"/>
+        </w:rPr>
+      </w:pPr>
+      <w:r>
+        <w:rPr>
+          <w:noProof/>
+          <w:lang w:val="en-ZA"/>
+        </w:rPr>
+        <w:drawing>
+          <wp:inline distT="0" distB="0" distL="0" distR="0" wp14:anchorId="3226CE27" wp14:editId="7AAC08AD">
+            <wp:extent cx="2743200" cy="2743200"/>
+            <wp:effectExtent l="0" t="0" r="0" b="0"/>
+            <wp:docPr id="5" name="Picture 5" descr="A picture containing text, electronics&#10;&#10;Description automatically generated"/>
+            <wp:cNvGraphicFramePr>
+              <a:graphicFrameLocks xmlns:a="http://schemas.openxmlformats.org/drawingml/2006/main" noChangeAspect="1"/>
+            </wp:cNvGraphicFramePr>
+            <a:graphic xmlns:a="http://schemas.openxmlformats.org/drawingml/2006/main">
+              <a:graphicData uri="http://schemas.openxmlformats.org/drawingml/2006/picture">
+                <pic:pic xmlns:pic="http://schemas.openxmlformats.org/drawingml/2006/picture">
+                  <pic:nvPicPr>
+                    <pic:cNvPr id="5" name="Picture 5" descr="A picture containing text, electronics&#10;&#10;Description automatically generated"/>
+                    <pic:cNvPicPr/>
+                  </pic:nvPicPr>
+                  <pic:blipFill>
+                    <a:blip r:embed="rId15">
+                      <a:extLst>
+                        <a:ext uri="{28A0092B-C50C-407E-A947-70E740481C1C}">
+                          <a14:useLocalDpi xmlns:a14="http://schemas.microsoft.com/office/drawing/2010/main" val="0"/>
+                        </a:ext>
+                      </a:extLst>
+                    </a:blip>
+                    <a:stretch>
+                      <a:fillRect/>
+                    </a:stretch>
+                  </pic:blipFill>
+                  <pic:spPr>
+                    <a:xfrm>
+                      <a:off x="0" y="0"/>
+                      <a:ext cx="2747620" cy="2747620"/>
+                    </a:xfrm>
+                    <a:prstGeom prst="rect">
+                      <a:avLst/>
+                    </a:prstGeom>
+                  </pic:spPr>
+                </pic:pic>
+              </a:graphicData>
+            </a:graphic>
+          </wp:inline>
+        </w:drawing>
+      </w:r>
+    </w:p>
+    <w:p>
+      <w:pPr>
         <w:pStyle w:val="Heading2"/>
         <w:rPr>
           <w:lang w:val="en-ZA"/>
         </w:rPr>
       </w:pPr>
-      <w:bookmarkStart w:id="9" w:name="_Toc104560137"/>
+      <w:bookmarkStart w:id="9" w:name="_Toc104574394"/>
       <w:r>
         <w:rPr>
           <w:lang w:val="en-ZA"/>
@@ -2835,7 +2896,7 @@
           <w:lang w:val="en-ZA"/>
         </w:rPr>
       </w:pPr>
-      <w:bookmarkStart w:id="10" w:name="_Toc104560138"/>
+      <w:bookmarkStart w:id="10" w:name="_Toc104574395"/>
       <w:r>
         <w:rPr>
           <w:lang w:val="en-ZA"/>
@@ -3055,7 +3116,7 @@
           <w:lang w:val="en-ZA"/>
         </w:rPr>
       </w:pPr>
-      <w:bookmarkStart w:id="11" w:name="_Toc104560139"/>
+      <w:bookmarkStart w:id="11" w:name="_Toc104574396"/>
       <w:r>
         <w:rPr>
           <w:lang w:val="en-ZA"/>
@@ -3081,7 +3142,7 @@
         </w:rPr>
         <w:t xml:space="preserve">n.a. (n.d). Google Python Style Guide – Naming </w:t>
       </w:r>
-      <w:hyperlink r:id="rId14" w:anchor="316-naming" w:history="1">
+      <w:hyperlink r:id="rId16" w:anchor="316-naming" w:history="1">
         <w:r>
           <w:rPr>
             <w:rStyle w:val="Hyperlink"/>
@@ -3137,9 +3198,10 @@
         <w:rPr>
           <w:lang w:val="en-ZA"/>
         </w:rPr>
+        <w:lastRenderedPageBreak/>
         <w:t xml:space="preserve">Marcus, S (2021, July 16). Test Driven Development with pytest </w:t>
       </w:r>
-      <w:hyperlink r:id="rId15" w:history="1">
+      <w:hyperlink r:id="rId17" w:history="1">
         <w:r>
           <w:rPr>
             <w:rStyle w:val="Hyperlink"/>
@@ -3194,7 +3256,7 @@
         </w:rPr>
         <w:t xml:space="preserve">). </w:t>
       </w:r>
-      <w:hyperlink r:id="rId16" w:anchor="_zalando_restful_api_and_event_guidelines" w:history="1">
+      <w:hyperlink r:id="rId18" w:anchor="_zalando_restful_api_and_event_guidelines" w:history="1">
         <w:r>
           <w:rPr>
             <w:lang w:val="en-ZA"/>
@@ -3210,7 +3272,7 @@
           <w:lang w:val="en-ZA"/>
         </w:rPr>
       </w:pPr>
-      <w:hyperlink r:id="rId17" w:history="1">
+      <w:hyperlink r:id="rId19" w:history="1">
         <w:r>
           <w:rPr>
             <w:rStyle w:val="Hyperlink"/>
@@ -3265,7 +3327,7 @@
         </w:rPr>
         <w:t xml:space="preserve">). </w:t>
       </w:r>
-      <w:hyperlink r:id="rId18" w:anchor="_zalando_restful_api_and_event_guidelines" w:history="1">
+      <w:hyperlink r:id="rId20" w:anchor="_zalando_restful_api_and_event_guidelines" w:history="1">
         <w:proofErr w:type="spellStart"/>
         <w:r>
           <w:rPr>
@@ -3299,7 +3361,7 @@
           <w:lang w:val="en-ZA"/>
         </w:rPr>
       </w:pPr>
-      <w:hyperlink r:id="rId19" w:history="1">
+      <w:hyperlink r:id="rId21" w:history="1">
         <w:r>
           <w:rPr>
             <w:rStyle w:val="Hyperlink"/>
@@ -3315,9 +3377,72 @@
         <w:t xml:space="preserve"> </w:t>
       </w:r>
     </w:p>
+    <w:p>
+      <w:pPr>
+        <w:pStyle w:val="ListParagraph"/>
+        <w:numPr>
+          <w:ilvl w:val="0"/>
+          <w:numId w:val="3"/>
+        </w:numPr>
+        <w:rPr>
+          <w:lang w:val="en-ZA"/>
+        </w:rPr>
+      </w:pPr>
+      <w:proofErr w:type="spellStart"/>
+      <w:r>
+        <w:rPr>
+          <w:lang w:val="en-ZA"/>
+        </w:rPr>
+        <w:t>n.a.</w:t>
+      </w:r>
+      <w:proofErr w:type="spellEnd"/>
+      <w:r>
+        <w:rPr>
+          <w:lang w:val="en-ZA"/>
+        </w:rPr>
+        <w:t xml:space="preserve"> (</w:t>
+      </w:r>
+      <w:proofErr w:type="spellStart"/>
+      <w:r>
+        <w:rPr>
+          <w:lang w:val="en-ZA"/>
+        </w:rPr>
+        <w:t>n.d</w:t>
+      </w:r>
+      <w:proofErr w:type="spellEnd"/>
+      <w:r>
+        <w:rPr>
+          <w:lang w:val="en-ZA"/>
+        </w:rPr>
+        <w:t xml:space="preserve">). click </w:t>
+      </w:r>
+    </w:p>
+    <w:p>
+      <w:pPr>
+        <w:pStyle w:val="ListParagraph"/>
+        <w:rPr>
+          <w:lang w:val="en-ZA"/>
+        </w:rPr>
+      </w:pPr>
+      <w:hyperlink r:id="rId22" w:history="1">
+        <w:r>
+          <w:rPr>
+            <w:rStyle w:val="Hyperlink"/>
+            <w:lang w:val="en-ZA"/>
+          </w:rPr>
+          <w:t>https://click.palletsprojects.com/en/8.1.x/</w:t>
+        </w:r>
+      </w:hyperlink>
+      <w:r>
+        <w:rPr>
+          <w:lang w:val="en-ZA"/>
+        </w:rPr>
+        <w:t xml:space="preserve"> </w:t>
+      </w:r>
+    </w:p>
     <w:sectPr>
-      <w:headerReference w:type="default" r:id="rId20"/>
-      <w:footerReference w:type="default" r:id="rId21"/>
+      <w:headerReference w:type="default" r:id="rId23"/>
+      <w:footerReference w:type="default" r:id="rId24"/>
       <w:pgSz w:w="11906" w:h="16838"/>
       <w:pgMar w:top="1440" w:right="1440" w:bottom="1440" w:left="1440" w:header="708" w:footer="708" w:gutter="0"/>
       <w:cols w:space="708"/>
@@ -5079,6 +5204,7 @@
   <w:style w:type="character" w:default="1" w:styleId="DefaultParagraphFont">
     <w:name w:val="Default Paragraph Font"/>
     <w:uiPriority w:val="1"/>
+    <w:semiHidden/>
     <w:unhideWhenUsed/>
   </w:style>
   <w:style w:type="table" w:default="1" w:styleId="TableNormal">

</xml_diff>